<commit_message>
added code to Main Menu to validate login details
updated report
</commit_message>
<xml_diff>
--- a/MarioCraftReport3(Suki).docx
+++ b/MarioCraftReport3(Suki).docx
@@ -77,7 +77,23 @@
     <w:p/>
     <w:p/>
     <w:p/>
-    <w:p/>
+    <w:p>
+      <w:bookmarkStart w:id="0" w:name="_GoBack"/>
+      <w:r>
+        <w:rPr>
+          <w:b/>
+        </w:rPr>
+        <w:t>Student:</w:t>
+      </w:r>
+      <w:r>
+        <w:t xml:space="preserve"> </w:t>
+      </w:r>
+      <w:bookmarkEnd w:id="0"/>
+      <w:r>
+        <w:tab/>
+        <w:t>Suki Tsz Ki Chan</w:t>
+      </w:r>
+    </w:p>
     <w:p>
       <w:r>
         <w:rPr>
@@ -92,8 +108,8 @@
         <w:tab/>
         <w:t>Group GD2</w:t>
       </w:r>
-      <w:bookmarkStart w:id="0" w:name="_46hm4nz5ribw" w:colFirst="0" w:colLast="0"/>
-      <w:bookmarkEnd w:id="0"/>
+      <w:bookmarkStart w:id="1" w:name="_46hm4nz5ribw" w:colFirst="0" w:colLast="0"/>
+      <w:bookmarkEnd w:id="1"/>
     </w:p>
     <w:p>
       <w:pPr>
@@ -190,17 +206,33 @@
           </w:r>
         </w:p>
         <w:p>
-          <w:fldSimple w:instr=" TOC \o &quot;1-3&quot; \h \z \u ">
-            <w:r>
-              <w:rPr>
-                <w:b/>
-                <w:bCs/>
-                <w:noProof/>
-                <w:lang w:val="en-US"/>
-              </w:rPr>
-              <w:t>No table of contents entries found.</w:t>
-            </w:r>
-          </w:fldSimple>
+          <w:r>
+            <w:fldChar w:fldCharType="begin"/>
+          </w:r>
+          <w:r>
+            <w:instrText xml:space="preserve"> TOC \o "1-3" \h \z \u </w:instrText>
+          </w:r>
+          <w:r>
+            <w:fldChar w:fldCharType="separate"/>
+          </w:r>
+          <w:r>
+            <w:rPr>
+              <w:b/>
+              <w:bCs/>
+              <w:noProof/>
+              <w:lang w:val="en-US"/>
+            </w:rPr>
+            <w:t>No table of contents entries found.</w:t>
+          </w:r>
+          <w:r>
+            <w:rPr>
+              <w:b/>
+              <w:bCs/>
+              <w:noProof/>
+              <w:lang w:val="en-US"/>
+            </w:rPr>
+            <w:fldChar w:fldCharType="end"/>
+          </w:r>
         </w:p>
       </w:sdtContent>
     </w:sdt>
@@ -345,6 +377,17 @@
     <w:p/>
     <w:p>
       <w:r>
+        <w:t>Main Menu Form</w:t>
+      </w:r>
+    </w:p>
+    <w:p>
+      <w:r>
+        <w:t>Log In Form</w:t>
+      </w:r>
+    </w:p>
+    <w:p/>
+    <w:p>
+      <w:r>
         <w:t>References</w:t>
       </w:r>
     </w:p>
@@ -359,10 +402,7 @@
       </w:hyperlink>
     </w:p>
     <w:p/>
-    <w:p>
-      <w:bookmarkStart w:id="1" w:name="_GoBack"/>
-      <w:bookmarkEnd w:id="1"/>
-    </w:p>
+    <w:p/>
     <w:sectPr>
       <w:headerReference w:type="default" r:id="rId9"/>
       <w:footerReference w:type="default" r:id="rId10"/>
@@ -434,7 +474,7 @@
           <w:rPr>
             <w:noProof/>
           </w:rPr>
-          <w:t>2</w:t>
+          <w:t>3</w:t>
         </w:r>
         <w:r>
           <w:rPr>
@@ -1384,7 +1424,7 @@
 </file>
 
 <file path=customXml/itemProps1.xml><?xml version="1.0" encoding="utf-8"?>
-<ds:datastoreItem xmlns:ds="http://schemas.openxmlformats.org/officeDocument/2006/customXml" ds:itemID="{2C9D98A1-5AE7-4312-933C-E77A0EB66B33}">
+<ds:datastoreItem xmlns:ds="http://schemas.openxmlformats.org/officeDocument/2006/customXml" ds:itemID="{32EB2F5B-2DC4-48D6-8BCD-AEC58172B99F}">
   <ds:schemaRefs>
     <ds:schemaRef ds:uri="http://schemas.openxmlformats.org/officeDocument/2006/bibliography"/>
   </ds:schemaRefs>

</xml_diff>